<commit_message>
Finished first PO prototype with UI
</commit_message>
<xml_diff>
--- a/python_po_maker_ui/templates/po_template.docx
+++ b/python_po_maker_ui/templates/po_template.docx
@@ -75,132 +75,138 @@
       </w:r>
       <w:proofErr w:type="gramStart"/>
       <w:r>
-        <w:t>{{ sold</w:t>
+        <w:t xml:space="preserve">{{ </w:t>
+      </w:r>
+      <w:proofErr w:type="spellStart"/>
+      <w:r>
+        <w:t>sold</w:t>
       </w:r>
       <w:proofErr w:type="gramEnd"/>
       <w:r>
-        <w:t xml:space="preserve">_to }} </w:t>
-      </w:r>
-      <w:r>
-        <w:tab/>
-      </w:r>
-      <w:r>
-        <w:tab/>
-      </w:r>
-      <w:r>
-        <w:tab/>
-      </w:r>
-      <w:r>
-        <w:tab/>
-      </w:r>
-      <w:r>
-        <w:tab/>
-      </w:r>
-      <w:r>
-        <w:tab/>
-      </w:r>
-      <w:r>
-        <w:tab/>
-      </w:r>
-      <w:r>
-        <w:tab/>
+        <w:t>_to</w:t>
+      </w:r>
+      <w:proofErr w:type="spellEnd"/>
+      <w:r>
+        <w:t xml:space="preserve"> }} </w:t>
+      </w:r>
+      <w:r>
+        <w:tab/>
+      </w:r>
+      <w:r>
+        <w:tab/>
+      </w:r>
+      <w:r>
+        <w:tab/>
+      </w:r>
+      <w:r>
+        <w:tab/>
+      </w:r>
+      <w:r>
+        <w:tab/>
+      </w:r>
+      <w:r>
+        <w:tab/>
+      </w:r>
+      <w:r>
         <w:t>Date: {{ date }}</w:t>
+      </w:r>
+    </w:p>
+    <w:p>
+      <w:r>
+        <w:t xml:space="preserve">TIN: </w:t>
+      </w:r>
+      <w:proofErr w:type="gramStart"/>
+      <w:r>
+        <w:t xml:space="preserve">{{ </w:t>
+      </w:r>
+      <w:r>
+        <w:t>tin</w:t>
+      </w:r>
+      <w:proofErr w:type="gramEnd"/>
+      <w:r>
+        <w:t xml:space="preserve"> }} </w:t>
+      </w:r>
+      <w:r>
+        <w:tab/>
+      </w:r>
+      <w:r>
+        <w:tab/>
+      </w:r>
+      <w:r>
+        <w:tab/>
+      </w:r>
+      <w:r>
+        <w:tab/>
+      </w:r>
+      <w:r>
+        <w:tab/>
+      </w:r>
+      <w:r>
+        <w:tab/>
+      </w:r>
+      <w:r>
+        <w:tab/>
+      </w:r>
+      <w:r>
+        <w:t>Terms: {{ terms }}</w:t>
+      </w:r>
+    </w:p>
+    <w:p>
+      <w:r>
+        <w:t>Address: {{</w:t>
+      </w:r>
+      <w:proofErr w:type="gramStart"/>
+      <w:r>
+        <w:t>address }}</w:t>
+      </w:r>
+      <w:r>
+        <w:tab/>
+      </w:r>
+      <w:proofErr w:type="gramEnd"/>
+      <w:r>
+        <w:tab/>
+      </w:r>
+      <w:r>
+        <w:tab/>
+      </w:r>
+      <w:r>
+        <w:tab/>
+      </w:r>
+      <w:r>
+        <w:tab/>
+      </w:r>
+      <w:r>
+        <w:tab/>
+        <w:t>OSCA/PWD ID No.: {{ osca_pw</w:t>
       </w:r>
       <w:bookmarkStart w:id="0" w:name="_GoBack"/>
       <w:bookmarkEnd w:id="0"/>
+      <w:r>
+        <w:t>d_id }}</w:t>
+      </w:r>
     </w:p>
     <w:p>
       <w:r>
-        <w:t xml:space="preserve">TIN: </w:t>
+        <w:t xml:space="preserve">Business </w:t>
+      </w:r>
+      <w:r>
+        <w:t xml:space="preserve">Style: </w:t>
       </w:r>
       <w:proofErr w:type="gramStart"/>
       <w:r>
-        <w:t>{{ tin</w:t>
+        <w:t xml:space="preserve">{{ </w:t>
+      </w:r>
+      <w:proofErr w:type="spellStart"/>
+      <w:r>
+        <w:t>business</w:t>
       </w:r>
       <w:proofErr w:type="gramEnd"/>
       <w:r>
+        <w:t>_style</w:t>
+      </w:r>
+      <w:proofErr w:type="spellEnd"/>
+      <w:r>
         <w:t xml:space="preserve"> }} </w:t>
-      </w:r>
-      <w:r>
-        <w:tab/>
-      </w:r>
-      <w:r>
-        <w:tab/>
-      </w:r>
-      <w:r>
-        <w:tab/>
-      </w:r>
-      <w:r>
-        <w:tab/>
-      </w:r>
-      <w:r>
-        <w:tab/>
-      </w:r>
-      <w:r>
-        <w:tab/>
-      </w:r>
-      <w:r>
-        <w:tab/>
-      </w:r>
-      <w:r>
-        <w:tab/>
-      </w:r>
-      <w:r>
-        <w:tab/>
-        <w:t>Terms: {{ terms }}</w:t>
-      </w:r>
-    </w:p>
-    <w:p>
-      <w:r>
-        <w:t>Address: {{</w:t>
-      </w:r>
-      <w:proofErr w:type="gramStart"/>
-      <w:r>
-        <w:t>address }}</w:t>
-      </w:r>
-      <w:r>
-        <w:tab/>
-      </w:r>
-      <w:proofErr w:type="gramEnd"/>
-      <w:r>
-        <w:tab/>
-      </w:r>
-      <w:r>
-        <w:tab/>
-      </w:r>
-      <w:r>
-        <w:tab/>
-      </w:r>
-      <w:r>
-        <w:tab/>
-      </w:r>
-      <w:r>
-        <w:tab/>
-        <w:t>OSCA/PWD ID No.: {{ osca_pwd_id }}</w:t>
-      </w:r>
-    </w:p>
-    <w:p>
-      <w:r>
-        <w:t xml:space="preserve">Business Style: </w:t>
-      </w:r>
-      <w:proofErr w:type="gramStart"/>
-      <w:r>
-        <w:t xml:space="preserve">{{ </w:t>
-      </w:r>
-      <w:proofErr w:type="spellStart"/>
-      <w:r>
-        <w:t>business</w:t>
-      </w:r>
-      <w:proofErr w:type="gramEnd"/>
-      <w:r>
-        <w:t>_style</w:t>
-      </w:r>
-      <w:proofErr w:type="spellEnd"/>
-      <w:r>
-        <w:t xml:space="preserve"> }} </w:t>
-      </w:r>
-      <w:r>
-        <w:tab/>
       </w:r>
       <w:r>
         <w:tab/>
@@ -700,16 +706,8 @@
               <w:rPr>
                 <w:bCs/>
               </w:rPr>
-              <w:t xml:space="preserve">Less: Withholding </w:t>
-            </w:r>
-            <w:proofErr w:type="spellStart"/>
-            <w:r>
-              <w:rPr>
-                <w:bCs/>
-              </w:rPr>
-              <w:t>Taxx</w:t>
-            </w:r>
-            <w:proofErr w:type="spellEnd"/>
+              <w:t>Less: Withholding Tax</w:t>
+            </w:r>
           </w:p>
         </w:tc>
         <w:tc>

</xml_diff>